<commit_message>
push for end of session
</commit_message>
<xml_diff>
--- a/ICD_Draft.docx
+++ b/ICD_Draft.docx
@@ -4623,14 +4623,12 @@
           <w:rFonts w:cs="Arial"/>
         </w:rPr>
       </w:pPr>
-      <w:proofErr w:type="gramStart"/>
       <w:r>
         <w:rPr>
           <w:rFonts w:cs="Arial"/>
         </w:rPr>
         <w:t>A</w:t>
       </w:r>
-      <w:proofErr w:type="gramEnd"/>
       <w:r>
         <w:rPr>
           <w:rFonts w:cs="Arial"/>
@@ -6573,21 +6571,7 @@
         <w:rPr>
           <w:rFonts w:ascii="Arial" w:hAnsi="Arial" w:cs="Arial"/>
         </w:rPr>
-        <w:t xml:space="preserve">The HLT will be portable by two average adults and a vehicle. The HLT can be separated into two sections, the </w:t>
-      </w:r>
-      <w:proofErr w:type="gramStart"/>
-      <w:r>
-        <w:rPr>
-          <w:rFonts w:ascii="Arial" w:hAnsi="Arial" w:cs="Arial"/>
-        </w:rPr>
-        <w:t>antenna</w:t>
-      </w:r>
-      <w:proofErr w:type="gramEnd"/>
-      <w:r>
-        <w:rPr>
-          <w:rFonts w:ascii="Arial" w:hAnsi="Arial" w:cs="Arial"/>
-        </w:rPr>
-        <w:t xml:space="preserve"> and the motorized mount, for transportation. The user will be able to transport this system to any open area for hydrogen emission observations. The HLT will be able to be set up in any open area containing a stable, relatively flat surface for placing the motorized mount. When the user sets up the HLT on a relatively clear, open, area, the set-up process will calibrate the system and will level the antenna at that area preparing it for accurate emission observations. </w:t>
+        <w:t xml:space="preserve">The HLT will be portable by two average adults and a vehicle. The HLT can be separated into two sections, the antenna and the motorized mount, for transportation. The user will be able to transport this system to any open area for hydrogen emission observations. The HLT will be able to be set up in any open area containing a stable, relatively flat surface for placing the motorized mount. When the user sets up the HLT on a relatively clear, open, area, the set-up process will calibrate the system and will level the antenna at that area preparing it for accurate emission observations. </w:t>
       </w:r>
     </w:p>
     <w:p>
@@ -6621,7 +6605,19 @@
         <w:rPr>
           <w:rFonts w:ascii="Arial" w:hAnsi="Arial" w:cs="Arial"/>
         </w:rPr>
-        <w:t xml:space="preserve">The Raspberry PI 3 B+ </w:t>
+        <w:t xml:space="preserve">The Raspberry PI </w:t>
+      </w:r>
+      <w:r>
+        <w:rPr>
+          <w:rFonts w:ascii="Arial" w:hAnsi="Arial" w:cs="Arial"/>
+        </w:rPr>
+        <w:t>4</w:t>
+      </w:r>
+      <w:r>
+        <w:rPr>
+          <w:rFonts w:ascii="Arial" w:hAnsi="Arial" w:cs="Arial"/>
+        </w:rPr>
+        <w:t xml:space="preserve"> B+ </w:t>
       </w:r>
       <w:r>
         <w:rPr>
@@ -6835,84 +6831,92 @@
       </w:r>
       <w:bookmarkEnd w:id="28"/>
     </w:p>
+    <w:p>
+      <w:r>
+        <w:t xml:space="preserve">The Stepper </w:t>
+      </w:r>
+      <w:r>
+        <w:t xml:space="preserve">Motors shall be powered with a voltage between 12 V and 24 V. </w:t>
+      </w:r>
+    </w:p>
+    <w:p>
+      <w:pPr>
+        <w:pStyle w:val="Heading3"/>
+      </w:pPr>
+      <w:bookmarkStart w:id="29" w:name="_Toc83663111"/>
+      <w:r>
+        <w:t>Raspberry PI</w:t>
+      </w:r>
+      <w:bookmarkEnd w:id="29"/>
+    </w:p>
+    <w:p>
+      <w:pPr>
+        <w:rPr>
+          <w:rFonts w:ascii="Arial" w:hAnsi="Arial" w:cs="Arial"/>
+        </w:rPr>
+      </w:pPr>
+      <w:r>
+        <w:rPr>
+          <w:rFonts w:ascii="Arial" w:hAnsi="Arial" w:cs="Arial"/>
+        </w:rPr>
+        <w:t xml:space="preserve">The Raspberry PI </w:t>
+      </w:r>
+      <w:r>
+        <w:rPr>
+          <w:rFonts w:ascii="Arial" w:hAnsi="Arial" w:cs="Arial"/>
+        </w:rPr>
+        <w:t>shall</w:t>
+      </w:r>
+      <w:r>
+        <w:rPr>
+          <w:rFonts w:ascii="Arial" w:hAnsi="Arial" w:cs="Arial"/>
+        </w:rPr>
+        <w:t xml:space="preserve"> be powered by 5 V from the HLT system’s portable battery. The Raspberry PI </w:t>
+      </w:r>
+      <w:r>
+        <w:rPr>
+          <w:rFonts w:ascii="Arial" w:hAnsi="Arial" w:cs="Arial"/>
+        </w:rPr>
+        <w:t>shall</w:t>
+      </w:r>
+      <w:r>
+        <w:rPr>
+          <w:rFonts w:ascii="Arial" w:hAnsi="Arial" w:cs="Arial"/>
+        </w:rPr>
+        <w:t xml:space="preserve"> power the LNA and SDR.</w:t>
+      </w:r>
+    </w:p>
+    <w:p>
+      <w:pPr>
+        <w:pStyle w:val="Heading2"/>
+        <w:rPr>
+          <w:rFonts w:ascii="Arial" w:hAnsi="Arial"/>
+        </w:rPr>
+      </w:pPr>
+      <w:bookmarkStart w:id="30" w:name="_Toc83663112"/>
+      <w:r>
+        <w:rPr>
+          <w:rFonts w:ascii="Arial" w:hAnsi="Arial"/>
+        </w:rPr>
+        <w:t>Voltage and Current Levels</w:t>
+      </w:r>
+      <w:bookmarkEnd w:id="30"/>
+    </w:p>
+    <w:p>
+      <w:pPr>
+        <w:pStyle w:val="Heading3"/>
+      </w:pPr>
+      <w:bookmarkStart w:id="31" w:name="_Toc83663113"/>
+      <w:r>
+        <w:t>Maximum Values</w:t>
+      </w:r>
+      <w:bookmarkEnd w:id="31"/>
+    </w:p>
     <w:p/>
     <w:p>
       <w:pPr>
         <w:pStyle w:val="Heading3"/>
       </w:pPr>
-      <w:bookmarkStart w:id="29" w:name="_Toc83663111"/>
-      <w:r>
-        <w:t>Raspberry PI</w:t>
-      </w:r>
-      <w:bookmarkEnd w:id="29"/>
-    </w:p>
-    <w:p>
-      <w:pPr>
-        <w:rPr>
-          <w:rFonts w:ascii="Arial" w:hAnsi="Arial" w:cs="Arial"/>
-        </w:rPr>
-      </w:pPr>
-      <w:r>
-        <w:rPr>
-          <w:rFonts w:ascii="Arial" w:hAnsi="Arial" w:cs="Arial"/>
-        </w:rPr>
-        <w:t xml:space="preserve">The Raspberry PI </w:t>
-      </w:r>
-      <w:r>
-        <w:rPr>
-          <w:rFonts w:ascii="Arial" w:hAnsi="Arial" w:cs="Arial"/>
-        </w:rPr>
-        <w:t>shall</w:t>
-      </w:r>
-      <w:r>
-        <w:rPr>
-          <w:rFonts w:ascii="Arial" w:hAnsi="Arial" w:cs="Arial"/>
-        </w:rPr>
-        <w:t xml:space="preserve"> be powered by 5 V from the HLT system’s portable battery. The Raspberry PI </w:t>
-      </w:r>
-      <w:r>
-        <w:rPr>
-          <w:rFonts w:ascii="Arial" w:hAnsi="Arial" w:cs="Arial"/>
-        </w:rPr>
-        <w:t>shall</w:t>
-      </w:r>
-      <w:r>
-        <w:rPr>
-          <w:rFonts w:ascii="Arial" w:hAnsi="Arial" w:cs="Arial"/>
-        </w:rPr>
-        <w:t xml:space="preserve"> power the LNA and SDR.</w:t>
-      </w:r>
-    </w:p>
-    <w:p>
-      <w:pPr>
-        <w:pStyle w:val="Heading2"/>
-        <w:rPr>
-          <w:rFonts w:ascii="Arial" w:hAnsi="Arial"/>
-        </w:rPr>
-      </w:pPr>
-      <w:bookmarkStart w:id="30" w:name="_Toc83663112"/>
-      <w:r>
-        <w:rPr>
-          <w:rFonts w:ascii="Arial" w:hAnsi="Arial"/>
-        </w:rPr>
-        <w:t>Voltage and Current Levels</w:t>
-      </w:r>
-      <w:bookmarkEnd w:id="30"/>
-    </w:p>
-    <w:p>
-      <w:pPr>
-        <w:pStyle w:val="Heading3"/>
-      </w:pPr>
-      <w:bookmarkStart w:id="31" w:name="_Toc83663113"/>
-      <w:r>
-        <w:t>Maximum Values</w:t>
-      </w:r>
-      <w:bookmarkEnd w:id="31"/>
-    </w:p>
-    <w:p>
-      <w:pPr>
-        <w:pStyle w:val="Heading3"/>
-      </w:pPr>
       <w:bookmarkStart w:id="32" w:name="_Toc83663114"/>
       <w:r>
         <w:t>Stand-by Values</w:t>
@@ -6926,6 +6930,193 @@
         </w:rPr>
       </w:pPr>
     </w:p>
+    <w:tbl>
+      <w:tblPr>
+        <w:tblStyle w:val="TableGrid"/>
+        <w:tblW w:w="0" w:type="auto"/>
+        <w:tblLook w:val="04A0" w:firstRow="1" w:lastRow="0" w:firstColumn="1" w:lastColumn="0" w:noHBand="0" w:noVBand="1"/>
+      </w:tblPr>
+      <w:tblGrid>
+        <w:gridCol w:w="2337"/>
+        <w:gridCol w:w="2337"/>
+        <w:gridCol w:w="2338"/>
+        <w:gridCol w:w="2338"/>
+      </w:tblGrid>
+      <w:tr>
+        <w:tc>
+          <w:tcPr>
+            <w:tcW w:w="2337" w:type="dxa"/>
+          </w:tcPr>
+          <w:p>
+            <w:pPr>
+              <w:jc w:val="center"/>
+              <w:rPr>
+                <w:rFonts w:ascii="Arial" w:hAnsi="Arial" w:cs="Arial"/>
+                <w:b/>
+                <w:bCs/>
+              </w:rPr>
+            </w:pPr>
+            <w:r>
+              <w:rPr>
+                <w:rFonts w:ascii="Arial" w:hAnsi="Arial" w:cs="Arial"/>
+                <w:b/>
+                <w:bCs/>
+              </w:rPr>
+              <w:t>Component</w:t>
+            </w:r>
+          </w:p>
+        </w:tc>
+        <w:tc>
+          <w:tcPr>
+            <w:tcW w:w="2337" w:type="dxa"/>
+          </w:tcPr>
+          <w:p>
+            <w:pPr>
+              <w:jc w:val="center"/>
+              <w:rPr>
+                <w:rFonts w:ascii="Arial" w:hAnsi="Arial" w:cs="Arial"/>
+                <w:b/>
+                <w:bCs/>
+              </w:rPr>
+            </w:pPr>
+            <w:r>
+              <w:rPr>
+                <w:rFonts w:ascii="Arial" w:hAnsi="Arial" w:cs="Arial"/>
+                <w:b/>
+                <w:bCs/>
+              </w:rPr>
+              <w:t>Voltage [V]</w:t>
+            </w:r>
+          </w:p>
+        </w:tc>
+        <w:tc>
+          <w:tcPr>
+            <w:tcW w:w="2338" w:type="dxa"/>
+          </w:tcPr>
+          <w:p>
+            <w:pPr>
+              <w:jc w:val="center"/>
+              <w:rPr>
+                <w:rFonts w:ascii="Arial" w:hAnsi="Arial" w:cs="Arial"/>
+                <w:b/>
+                <w:bCs/>
+              </w:rPr>
+            </w:pPr>
+            <w:r>
+              <w:rPr>
+                <w:rFonts w:ascii="Arial" w:hAnsi="Arial" w:cs="Arial"/>
+                <w:b/>
+                <w:bCs/>
+              </w:rPr>
+              <w:t>Current [mA]</w:t>
+            </w:r>
+          </w:p>
+        </w:tc>
+        <w:tc>
+          <w:tcPr>
+            <w:tcW w:w="2338" w:type="dxa"/>
+          </w:tcPr>
+          <w:p>
+            <w:pPr>
+              <w:jc w:val="center"/>
+              <w:rPr>
+                <w:rFonts w:ascii="Arial" w:hAnsi="Arial" w:cs="Arial"/>
+                <w:b/>
+                <w:bCs/>
+              </w:rPr>
+            </w:pPr>
+            <w:r>
+              <w:rPr>
+                <w:rFonts w:ascii="Arial" w:hAnsi="Arial" w:cs="Arial"/>
+                <w:b/>
+                <w:bCs/>
+              </w:rPr>
+              <w:t>Power [</w:t>
+            </w:r>
+            <w:proofErr w:type="spellStart"/>
+            <w:r>
+              <w:rPr>
+                <w:rFonts w:ascii="Arial" w:hAnsi="Arial" w:cs="Arial"/>
+                <w:b/>
+                <w:bCs/>
+              </w:rPr>
+              <w:t>mW</w:t>
+            </w:r>
+            <w:proofErr w:type="spellEnd"/>
+            <w:r>
+              <w:rPr>
+                <w:rFonts w:ascii="Arial" w:hAnsi="Arial" w:cs="Arial"/>
+                <w:b/>
+                <w:bCs/>
+              </w:rPr>
+              <w:t>]</w:t>
+            </w:r>
+          </w:p>
+        </w:tc>
+      </w:tr>
+      <w:tr>
+        <w:tc>
+          <w:tcPr>
+            <w:tcW w:w="2337" w:type="dxa"/>
+          </w:tcPr>
+          <w:p>
+            <w:pPr>
+              <w:rPr>
+                <w:rFonts w:ascii="Arial" w:hAnsi="Arial" w:cs="Arial"/>
+              </w:rPr>
+            </w:pPr>
+            <w:r>
+              <w:rPr>
+                <w:rFonts w:ascii="Arial" w:hAnsi="Arial" w:cs="Arial"/>
+              </w:rPr>
+              <w:t>Raspberry Pi</w:t>
+            </w:r>
+          </w:p>
+        </w:tc>
+        <w:tc>
+          <w:tcPr>
+            <w:tcW w:w="2337" w:type="dxa"/>
+          </w:tcPr>
+          <w:p>
+            <w:pPr>
+              <w:rPr>
+                <w:rFonts w:ascii="Arial" w:hAnsi="Arial" w:cs="Arial"/>
+              </w:rPr>
+            </w:pPr>
+            <w:r>
+              <w:rPr>
+                <w:rFonts w:ascii="Arial" w:hAnsi="Arial" w:cs="Arial"/>
+              </w:rPr>
+              <w:t>5</w:t>
+            </w:r>
+          </w:p>
+        </w:tc>
+        <w:tc>
+          <w:tcPr>
+            <w:tcW w:w="2338" w:type="dxa"/>
+          </w:tcPr>
+          <w:p>
+            <w:pPr>
+              <w:rPr>
+                <w:rFonts w:ascii="Arial" w:hAnsi="Arial" w:cs="Arial"/>
+              </w:rPr>
+            </w:pPr>
+          </w:p>
+        </w:tc>
+        <w:tc>
+          <w:tcPr>
+            <w:tcW w:w="2338" w:type="dxa"/>
+          </w:tcPr>
+          <w:p>
+            <w:pPr>
+              <w:rPr>
+                <w:rFonts w:ascii="Arial" w:hAnsi="Arial" w:cs="Arial"/>
+              </w:rPr>
+            </w:pPr>
+          </w:p>
+        </w:tc>
+      </w:tr>
+    </w:tbl>
     <w:p>
       <w:pPr>
         <w:rPr>
@@ -7330,12 +7521,8 @@
     </w:r>
     <w:r>
       <w:tab/>
-    </w:r>
-    <w:proofErr w:type="gramStart"/>
-    <w:r>
       <w:t>Revision  -</w:t>
     </w:r>
-    <w:proofErr w:type="gramEnd"/>
   </w:p>
   <w:p>
     <w:pPr>

</xml_diff>